<commit_message>
Refactors document generation process
Updates the document generation process to align with backend changes.

This includes adapting the payload structure to match the API's expected format,
streamlining data processing for document generation, and removing unnecessary
double line validation.
</commit_message>
<xml_diff>
--- a/apps/legal-docs-blueprints/templates/carta_emision_cheques.docx
+++ b/apps/legal-docs-blueprints/templates/carta_emision_cheques.docx
@@ -279,7 +279,39 @@
           <w:sz w:val="20"/>
           <w:szCs w:val="20"/>
         </w:rPr>
-        <w:t>{ano}.</w:t>
+        <w:t>{</w:t>
+      </w:r>
+      <w:proofErr w:type="spellStart"/>
+      <w:r>
+        <w:rPr>
+          <w:rFonts w:ascii="Arial" w:eastAsia="Arial" w:hAnsi="Arial" w:cs="Arial"/>
+          <w:b/>
+          <w:color w:val="000000"/>
+          <w:sz w:val="20"/>
+          <w:szCs w:val="20"/>
+        </w:rPr>
+        <w:t>ano</w:t>
+      </w:r>
+      <w:r>
+        <w:rPr>
+          <w:rFonts w:ascii="Arial" w:eastAsia="Arial" w:hAnsi="Arial" w:cs="Arial"/>
+          <w:b/>
+          <w:color w:val="000000"/>
+          <w:sz w:val="20"/>
+          <w:szCs w:val="20"/>
+        </w:rPr>
+        <w:t>Texto</w:t>
+      </w:r>
+      <w:proofErr w:type="spellEnd"/>
+      <w:r>
+        <w:rPr>
+          <w:rFonts w:ascii="Arial" w:eastAsia="Arial" w:hAnsi="Arial" w:cs="Arial"/>
+          <w:b/>
+          <w:color w:val="000000"/>
+          <w:sz w:val="20"/>
+          <w:szCs w:val="20"/>
+        </w:rPr>
+        <w:t>}.</w:t>
       </w:r>
     </w:p>
     <w:p>
@@ -403,17 +435,7 @@
           <w:sz w:val="20"/>
           <w:szCs w:val="20"/>
         </w:rPr>
-        <w:t>: {entidad</w:t>
-      </w:r>
-      <w:proofErr w:type="gramStart"/>
-      <w:r>
-        <w:rPr>
-          <w:rFonts w:ascii="Arial" w:eastAsia="Arial" w:hAnsi="Arial" w:cs="Arial"/>
-          <w:color w:val="000000"/>
-          <w:sz w:val="20"/>
-          <w:szCs w:val="20"/>
-        </w:rPr>
-        <w:t xml:space="preserve">} </w:t>
+        <w:t>: {entidad}</w:t>
       </w:r>
       <w:r>
         <w:rPr>
@@ -425,7 +447,6 @@
         </w:rPr>
         <w:t>,</w:t>
       </w:r>
-      <w:proofErr w:type="gramEnd"/>
       <w:r>
         <w:rPr>
           <w:rFonts w:ascii="Arial" w:eastAsia="Arial" w:hAnsi="Arial" w:cs="Arial"/>

</xml_diff>